<commit_message>
Added JUnit to Resume
</commit_message>
<xml_diff>
--- a/resume/Deb Banerji - Resume - August 2017.docx
+++ b/resume/Deb Banerji - Resume - August 2017.docx
@@ -359,8 +359,6 @@
         </w:rPr>
         <w:t>S</w:t>
       </w:r>
-      <w:bookmarkStart w:id="0" w:name="_GoBack"/>
-      <w:bookmarkEnd w:id="0"/>
       <w:r>
         <w:rPr>
           <w:rFonts w:ascii="Arial" w:hAnsi="Arial" w:cs="Arial"/>
@@ -792,7 +790,21 @@
           <w:rFonts w:ascii="Arial" w:hAnsi="Arial" w:cs="Arial"/>
           <w:szCs w:val="24"/>
         </w:rPr>
-        <w:t xml:space="preserve">Designs, grades homework assignments, writing unit tests for grading submissions - </w:t>
+        <w:t>Designs, grades homework assignments, writ</w:t>
+      </w:r>
+      <w:r>
+        <w:rPr>
+          <w:rFonts w:ascii="Arial" w:hAnsi="Arial" w:cs="Arial"/>
+          <w:szCs w:val="24"/>
+        </w:rPr>
+        <w:t xml:space="preserve">es </w:t>
+      </w:r>
+      <w:r>
+        <w:rPr>
+          <w:rFonts w:ascii="Arial" w:hAnsi="Arial" w:cs="Arial"/>
+          <w:szCs w:val="24"/>
+        </w:rPr>
+        <w:t xml:space="preserve">unit tests for grading submissions - </w:t>
       </w:r>
       <w:r>
         <w:rPr>
@@ -802,6 +814,16 @@
         </w:rPr>
         <w:t>Java</w:t>
       </w:r>
+      <w:r>
+        <w:rPr>
+          <w:rFonts w:ascii="Arial" w:hAnsi="Arial" w:cs="Arial"/>
+          <w:i/>
+          <w:szCs w:val="24"/>
+        </w:rPr>
+        <w:t>, JUnit</w:t>
+      </w:r>
+      <w:bookmarkStart w:id="0" w:name="_GoBack"/>
+      <w:bookmarkEnd w:id="0"/>
     </w:p>
     <w:p>
       <w:pPr>
@@ -4712,7 +4734,7 @@
 </file>
 
 <file path=customXml/itemProps1.xml><?xml version="1.0" encoding="utf-8"?>
-<ds:datastoreItem xmlns:ds="http://schemas.openxmlformats.org/officeDocument/2006/customXml" ds:itemID="{1422486B-4491-4426-80A5-D5E4599C77AC}">
+<ds:datastoreItem xmlns:ds="http://schemas.openxmlformats.org/officeDocument/2006/customXml" ds:itemID="{82BCAF1D-571F-449A-9B02-526A6CCD11D6}">
   <ds:schemaRefs>
     <ds:schemaRef ds:uri="http://schemas.openxmlformats.org/officeDocument/2006/bibliography"/>
   </ds:schemaRefs>

</xml_diff>